<commit_message>
Make some changes to customer_nutrition.docx template
</commit_message>
<xml_diff>
--- a/storage/docx/customer_nutrition.docx
+++ b/storage/docx/customer_nutrition.docx
@@ -2,24 +2,34 @@
 <file path=word/document.xml><?xml version="1.0" encoding="utf-8"?>
 <w:document xmlns:wpc="http://schemas.microsoft.com/office/word/2010/wordprocessingCanvas" xmlns:mo="http://schemas.microsoft.com/office/mac/office/2008/main" xmlns:mc="http://schemas.openxmlformats.org/markup-compatibility/2006" xmlns:mv="urn:schemas-microsoft-com:mac:vml" xmlns:o="urn:schemas-microsoft-com:office:office" xmlns:r="http://schemas.openxmlformats.org/officeDocument/2006/relationships" xmlns:m="http://schemas.openxmlformats.org/officeDocument/2006/math" xmlns:v="urn:schemas-microsoft-com:vml" xmlns:wp14="http://schemas.microsoft.com/office/word/2010/wordprocessingDrawing" xmlns:wp="http://schemas.openxmlformats.org/drawingml/2006/wordprocessingDrawing" xmlns:w10="urn:schemas-microsoft-com:office:word" xmlns:w="http://schemas.openxmlformats.org/wordprocessingml/2006/main" xmlns:w14="http://schemas.microsoft.com/office/word/2010/wordml" xmlns:wpg="http://schemas.microsoft.com/office/word/2010/wordprocessingGroup" xmlns:wpi="http://schemas.microsoft.com/office/word/2010/wordprocessingInk" xmlns:wne="http://schemas.microsoft.com/office/word/2006/wordml" xmlns:wps="http://schemas.microsoft.com/office/word/2010/wordprocessingShape" mc:Ignorable="w14 wp14">
   <w:body>
+    <w:p/>
     <w:tbl>
       <w:tblPr>
         <w:tblStyle w:val="TableGrid"/>
         <w:tblW w:w="0" w:type="auto"/>
+        <w:jc w:val="center"/>
         <w:tblLook w:val="04A0" w:firstRow="1" w:lastRow="0" w:firstColumn="1" w:lastColumn="0" w:noHBand="0" w:noVBand="1"/>
       </w:tblPr>
       <w:tblGrid>
-        <w:gridCol w:w="1818"/>
-        <w:gridCol w:w="5508"/>
+        <w:gridCol w:w="2754"/>
+        <w:gridCol w:w="2754"/>
+        <w:gridCol w:w="2754"/>
+        <w:gridCol w:w="2754"/>
       </w:tblGrid>
       <w:tr>
+        <w:trPr>
+          <w:jc w:val="center"/>
+        </w:trPr>
         <w:tc>
           <w:tcPr>
-            <w:tcW w:w="1818" w:type="dxa"/>
+            <w:tcW w:w="2754" w:type="dxa"/>
+            <w:shd w:val="clear" w:color="auto" w:fill="000000" w:themeFill="text1"/>
+            <w:vAlign w:val="center"/>
           </w:tcPr>
           <w:p>
-            <w:bookmarkStart w:id="0" w:name="_GoBack"/>
-            <w:bookmarkEnd w:id="0"/>
+            <w:pPr>
+              <w:jc w:val="center"/>
+            </w:pPr>
             <w:r>
               <w:t>Calories (cal)</w:t>
             </w:r>
@@ -27,24 +37,14 @@
         </w:tc>
         <w:tc>
           <w:tcPr>
-            <w:tcW w:w="5508" w:type="dxa"/>
+            <w:tcW w:w="2754" w:type="dxa"/>
+            <w:shd w:val="clear" w:color="auto" w:fill="000000" w:themeFill="text1"/>
+            <w:vAlign w:val="center"/>
           </w:tcPr>
           <w:p>
             <w:pPr>
-              <w:jc w:val="right"/>
+              <w:jc w:val="center"/>
             </w:pPr>
-            <w:r>
-              <w:t>${calories}</w:t>
-            </w:r>
-          </w:p>
-        </w:tc>
-      </w:tr>
-      <w:tr>
-        <w:tc>
-          <w:tcPr>
-            <w:tcW w:w="1818" w:type="dxa"/>
-          </w:tcPr>
-          <w:p>
             <w:r>
               <w:t>Fat (g)</w:t>
             </w:r>
@@ -52,24 +52,14 @@
         </w:tc>
         <w:tc>
           <w:tcPr>
-            <w:tcW w:w="5508" w:type="dxa"/>
+            <w:tcW w:w="2754" w:type="dxa"/>
+            <w:shd w:val="clear" w:color="auto" w:fill="000000" w:themeFill="text1"/>
+            <w:vAlign w:val="center"/>
           </w:tcPr>
           <w:p>
             <w:pPr>
-              <w:jc w:val="right"/>
+              <w:jc w:val="center"/>
             </w:pPr>
-            <w:r>
-              <w:t>${fat}</w:t>
-            </w:r>
-          </w:p>
-        </w:tc>
-      </w:tr>
-      <w:tr>
-        <w:tc>
-          <w:tcPr>
-            <w:tcW w:w="1818" w:type="dxa"/>
-          </w:tcPr>
-          <w:p>
             <w:r>
               <w:t>Carbs (g)</w:t>
             </w:r>
@@ -77,36 +67,74 @@
         </w:tc>
         <w:tc>
           <w:tcPr>
-            <w:tcW w:w="5508" w:type="dxa"/>
+            <w:tcW w:w="2754" w:type="dxa"/>
+            <w:shd w:val="clear" w:color="auto" w:fill="000000" w:themeFill="text1"/>
+            <w:vAlign w:val="center"/>
           </w:tcPr>
           <w:p>
             <w:pPr>
-              <w:jc w:val="right"/>
+              <w:jc w:val="center"/>
+            </w:pPr>
+            <w:r>
+              <w:t>Protein (g)</w:t>
+            </w:r>
+          </w:p>
+        </w:tc>
+      </w:tr>
+      <w:tr>
+        <w:trPr>
+          <w:jc w:val="center"/>
+        </w:trPr>
+        <w:tc>
+          <w:tcPr>
+            <w:tcW w:w="2754" w:type="dxa"/>
+            <w:vAlign w:val="center"/>
+          </w:tcPr>
+          <w:p>
+            <w:pPr>
+              <w:jc w:val="center"/>
+            </w:pPr>
+            <w:r>
+              <w:t>${calories}</w:t>
+            </w:r>
+          </w:p>
+        </w:tc>
+        <w:tc>
+          <w:tcPr>
+            <w:tcW w:w="2754" w:type="dxa"/>
+            <w:vAlign w:val="center"/>
+          </w:tcPr>
+          <w:p>
+            <w:pPr>
+              <w:jc w:val="center"/>
+            </w:pPr>
+            <w:r>
+              <w:t>${fat}</w:t>
+            </w:r>
+          </w:p>
+        </w:tc>
+        <w:tc>
+          <w:tcPr>
+            <w:tcW w:w="2754" w:type="dxa"/>
+            <w:vAlign w:val="center"/>
+          </w:tcPr>
+          <w:p>
+            <w:pPr>
+              <w:jc w:val="center"/>
             </w:pPr>
             <w:r>
               <w:t>${carbs}</w:t>
             </w:r>
           </w:p>
         </w:tc>
-      </w:tr>
-      <w:tr>
         <w:tc>
           <w:tcPr>
-            <w:tcW w:w="1818" w:type="dxa"/>
-          </w:tcPr>
-          <w:p>
-            <w:r>
-              <w:t>Protein (g)</w:t>
-            </w:r>
-          </w:p>
-        </w:tc>
-        <w:tc>
-          <w:tcPr>
-            <w:tcW w:w="5508" w:type="dxa"/>
+            <w:tcW w:w="2754" w:type="dxa"/>
+            <w:vAlign w:val="center"/>
           </w:tcPr>
           <w:p>
             <w:pPr>
-              <w:jc w:val="right"/>
+              <w:jc w:val="center"/>
             </w:pPr>
             <w:r>
               <w:t>${protein}</w:t>
@@ -116,11 +144,15 @@
       </w:tr>
     </w:tbl>
     <w:p/>
+    <w:p>
+      <w:bookmarkStart w:id="0" w:name="_GoBack"/>
+      <w:bookmarkEnd w:id="0"/>
+    </w:p>
     <w:sectPr>
-      <w:headerReference w:type="default" r:id="rId8"/>
-      <w:footerReference w:type="default" r:id="rId9"/>
-      <w:headerReference w:type="first" r:id="rId10"/>
-      <w:footerReference w:type="first" r:id="rId11"/>
+      <w:headerReference w:type="default" r:id="rId9"/>
+      <w:footerReference w:type="default" r:id="rId10"/>
+      <w:headerReference w:type="first" r:id="rId11"/>
+      <w:footerReference w:type="first" r:id="rId12"/>
       <w:pgSz w:w="12240" w:h="15840"/>
       <w:pgMar w:top="720" w:right="720" w:bottom="720" w:left="720" w:header="720" w:footer="720" w:gutter="0"/>
       <w:cols w:space="720"/>
@@ -186,8 +218,16 @@
   <w:p>
     <w:pPr>
       <w:pStyle w:val="Footer"/>
+      <w:rPr>
+        <w:rStyle w:val="BookTitle"/>
+        <w:color w:val="000000" w:themeColor="text1"/>
+      </w:rPr>
     </w:pPr>
     <w:r>
+      <w:rPr>
+        <w:rStyle w:val="BookTitle"/>
+        <w:color w:val="000000" w:themeColor="text1"/>
+      </w:rPr>
       <w:t>last updated at: ${updated_at}</w:t>
     </w:r>
   </w:p>
@@ -405,7 +445,7 @@
             <w:jc w:val="center"/>
           </w:pPr>
           <w:r>
-            <w:t>Customer Details</w:t>
+            <w:t>Customer's Nutritions</w:t>
           </w:r>
         </w:p>
       </w:tc>
@@ -2607,6 +2647,30 @@
       </w:tblCellMar>
     </w:tblPr>
   </w:style>
+  <w:style w:type="character" w:styleId="Emphasis">
+    <w:name w:val="Emphasis"/>
+    <w:basedOn w:val="DefaultParagraphFont"/>
+    <w:uiPriority w:val="20"/>
+    <w:qFormat/>
+    <w:rsid w:val="00D2779C"/>
+    <w:rPr>
+      <w:i/>
+      <w:iCs/>
+    </w:rPr>
+  </w:style>
+  <w:style w:type="character" w:styleId="BookTitle">
+    <w:name w:val="Book Title"/>
+    <w:basedOn w:val="DefaultParagraphFont"/>
+    <w:uiPriority w:val="33"/>
+    <w:qFormat/>
+    <w:rsid w:val="00D2779C"/>
+    <w:rPr>
+      <w:b/>
+      <w:bCs/>
+      <w:smallCaps/>
+      <w:spacing w:val="5"/>
+    </w:rPr>
+  </w:style>
 </w:styles>
 </file>
 
@@ -4571,6 +4635,30 @@
         <w:right w:w="108" w:type="dxa"/>
       </w:tblCellMar>
     </w:tblPr>
+  </w:style>
+  <w:style w:type="character" w:styleId="Emphasis">
+    <w:name w:val="Emphasis"/>
+    <w:basedOn w:val="DefaultParagraphFont"/>
+    <w:uiPriority w:val="20"/>
+    <w:qFormat/>
+    <w:rsid w:val="00D2779C"/>
+    <w:rPr>
+      <w:i/>
+      <w:iCs/>
+    </w:rPr>
+  </w:style>
+  <w:style w:type="character" w:styleId="BookTitle">
+    <w:name w:val="Book Title"/>
+    <w:basedOn w:val="DefaultParagraphFont"/>
+    <w:uiPriority w:val="33"/>
+    <w:qFormat/>
+    <w:rsid w:val="00D2779C"/>
+    <w:rPr>
+      <w:b/>
+      <w:bCs/>
+      <w:smallCaps/>
+      <w:spacing w:val="5"/>
+    </w:rPr>
   </w:style>
 </w:styles>
 </file>
@@ -4856,4 +4944,16 @@
   <a:objectDefaults/>
   <a:extraClrSchemeLst/>
 </a:theme>
+</file>
+
+<file path=customXml/item1.xml><?xml version="1.0" encoding="utf-8"?>
+<b:Sources xmlns:b="http://schemas.openxmlformats.org/officeDocument/2006/bibliography" xmlns="http://schemas.openxmlformats.org/officeDocument/2006/bibliography" SelectedStyle="/TURABIAN.XSL" StyleName="Turabian"/>
+</file>
+
+<file path=customXml/itemProps1.xml><?xml version="1.0" encoding="utf-8"?>
+<ds:datastoreItem xmlns:ds="http://schemas.openxmlformats.org/officeDocument/2006/customXml" ds:itemID="{A9366396-4311-754F-8D4B-3C201A92F955}">
+  <ds:schemaRefs>
+    <ds:schemaRef ds:uri="http://schemas.openxmlformats.org/officeDocument/2006/bibliography"/>
+  </ds:schemaRefs>
+</ds:datastoreItem>
 </file>
</xml_diff>